<commit_message>
started adding cana psali batos
also, made a guess at missing vs for theophnay psali Friday.
</commit_message>
<xml_diff>
--- a/Psalmody Source/44 Theophany Psali Friday.docx
+++ b/Psalmody Source/44 Theophany Psali Friday.docx
@@ -1,12 +1,12 @@
 
 <file path=word/document.xml><?xml version="1.0" encoding="utf-8"?>
-<w:document xmlns:wpc="http://schemas.microsoft.com/office/word/2010/wordprocessingCanvas" xmlns:mc="http://schemas.openxmlformats.org/markup-compatibility/2006" xmlns:o="urn:schemas-microsoft-com:office:office" xmlns:r="http://schemas.openxmlformats.org/officeDocument/2006/relationships" xmlns:m="http://schemas.openxmlformats.org/officeDocument/2006/math" xmlns:v="urn:schemas-microsoft-com:vml" xmlns:wp14="http://schemas.microsoft.com/office/word/2010/wordprocessingDrawing" xmlns:wp="http://schemas.openxmlformats.org/drawingml/2006/wordprocessingDrawing" xmlns:w10="urn:schemas-microsoft-com:office:word" xmlns:w="http://schemas.openxmlformats.org/wordprocessingml/2006/main" xmlns:w14="http://schemas.microsoft.com/office/word/2010/wordml" xmlns:wpg="http://schemas.microsoft.com/office/word/2010/wordprocessingGroup" xmlns:wpi="http://schemas.microsoft.com/office/word/2010/wordprocessingInk" xmlns:wne="http://schemas.microsoft.com/office/word/2006/wordml" xmlns:wps="http://schemas.microsoft.com/office/word/2010/wordprocessingShape" mc:Ignorable="w14 wp14">
+<w:document xmlns:ve="http://schemas.openxmlformats.org/markup-compatibility/2006" xmlns:o="urn:schemas-microsoft-com:office:office" xmlns:r="http://schemas.openxmlformats.org/officeDocument/2006/relationships" xmlns:m="http://schemas.openxmlformats.org/officeDocument/2006/math" xmlns:v="urn:schemas-microsoft-com:vml" xmlns:wp="http://schemas.openxmlformats.org/drawingml/2006/wordprocessingDrawing" xmlns:w10="urn:schemas-microsoft-com:office:word" xmlns:w="http://schemas.openxmlformats.org/wordprocessingml/2006/main" xmlns:wne="http://schemas.microsoft.com/office/word/2006/wordml">
   <w:body>
     <w:tbl>
       <w:tblPr>
         <w:tblStyle w:val="TableGrid"/>
         <w:tblW w:w="3354" w:type="pct"/>
-        <w:tblLook w:val="0420" w:firstRow="1" w:lastRow="0" w:firstColumn="0" w:lastColumn="0" w:noHBand="0" w:noVBand="1"/>
+        <w:tblLook w:val="0420"/>
       </w:tblPr>
       <w:tblGrid>
         <w:gridCol w:w="3171"/>
@@ -353,15 +353,7 @@
               <w:pStyle w:val="Coptic"/>
             </w:pPr>
             <w:r>
-              <w:t>Ⲇⲓⲕⲉⲱⲥ ⲁ̀ⲛⲟⲕ ϯⲱⲙⲥ ⲙ̀ⲙⲱⲧⲉⲛ: ϧⲉⲛ ⲟⲩⲙⲱⲟⲩ ⲛ̀ϯⲙⲉⲧⲁⲛⲟⲓⲁ: ⲫⲏⲉⲑⲛⲏⲟⲩ ϥ̀ⲛⲁϯⲱⲙⲥ ⲙ̀ⲙⲱⲧⲉⲛ: ϧⲉⲛ ⲟⲩⲡ̄ⲛ̄ⲁ</w:t>
-            </w:r>
-            <w:proofErr w:type="gramStart"/>
-            <w:r>
-              <w:t>̄  ⲛ</w:t>
-            </w:r>
-            <w:proofErr w:type="gramEnd"/>
-            <w:r>
-              <w:t>̀ⲧⲉ ϯⲁⲅⲛⲓⲁ.</w:t>
+              <w:t>Ⲇⲓⲕⲉⲱⲥ ⲁ̀ⲛⲟⲕ ϯⲱⲙⲥ ⲙ̀ⲙⲱⲧⲉⲛ: ϧⲉⲛ ⲟⲩⲙⲱⲟⲩ ⲛ̀ϯⲙⲉⲧⲁⲛⲟⲓⲁ: ⲫⲏⲉⲑⲛⲏⲟⲩ ϥ̀ⲛⲁϯⲱⲙⲥ ⲙ̀ⲙⲱⲧⲉⲛ: ϧⲉⲛ ⲟⲩⲡ̄ⲛ̄ⲁ̄  ⲛ̀ⲧⲉ ϯⲁⲅⲛⲓⲁ.</w:t>
             </w:r>
           </w:p>
         </w:tc>
@@ -1604,7 +1596,13 @@
               <w:pStyle w:val="Coptic"/>
             </w:pPr>
             <w:r>
-              <w:t>Ⲣⲁϣⲓ ⲱ̀ ⲛⲓⲬ̀ⲣⲓⲥⲧⲓⲁⲛⲟⲥ: ϫⲉ Ⲡⲭ̄ⲥ̄ ⲁϥⲥⲱⲧⲡ ⲙ̀ⲙⲱⲧⲉⲛ: ⲟⲩⲟϩ ⲙⲏⲓⲥ ⲛⲱⲧⲉⲛ ϯⲛⲟⲩ: ⲙ̀ⲡⲓⲟⲩϫⲁⲓ ⲛ̀ⲥⲏⲟⲩ ⲛⲓⲃⲉⲛ.</w:t>
+              <w:t xml:space="preserve">Ⲣⲁϣⲓ ⲱ̀ ⲛⲓⲬ̀ⲣⲓⲥⲧⲓⲁⲛⲟⲥ: ϫⲉ Ⲡⲭ̄ⲥ̄ ⲁϥⲥⲱⲧⲡ ⲙ̀ⲙⲱⲧⲉⲛ: ⲟⲩⲟϩ </w:t>
+            </w:r>
+            <w:r>
+              <w:rPr>
+                <w:b/>
+              </w:rPr>
+              <w:t>ⲙⲏⲓⲥ ⲛⲱⲧⲉⲛ ϯⲛⲟⲩ: ⲙ̀ⲡⲓⲟⲩϫⲁⲓ ⲛ̀ⲥⲏⲟⲩ ⲛⲓⲃⲉⲛ.</w:t>
             </w:r>
           </w:p>
         </w:tc>
@@ -1653,7 +1651,15 @@
               <w:ind w:left="196" w:hanging="196"/>
             </w:pPr>
             <w:r>
-              <w:t>???</w:t>
+              <w:t>And delivered sweet</w:t>
+            </w:r>
+          </w:p>
+          <w:p>
+            <w:pPr>
+              <w:ind w:left="196" w:hanging="196"/>
+            </w:pPr>
+            <w:r>
+              <w:t xml:space="preserve">Salvation, filling all. </w:t>
             </w:r>
           </w:p>
         </w:tc>
@@ -2371,7 +2377,7 @@
 </file>
 
 <file path=word/comments.xml><?xml version="1.0" encoding="utf-8"?>
-<w:comments xmlns:wpc="http://schemas.microsoft.com/office/word/2010/wordprocessingCanvas" xmlns:mc="http://schemas.openxmlformats.org/markup-compatibility/2006" xmlns:o="urn:schemas-microsoft-com:office:office" xmlns:r="http://schemas.openxmlformats.org/officeDocument/2006/relationships" xmlns:m="http://schemas.openxmlformats.org/officeDocument/2006/math" xmlns:v="urn:schemas-microsoft-com:vml" xmlns:wp14="http://schemas.microsoft.com/office/word/2010/wordprocessingDrawing" xmlns:wp="http://schemas.openxmlformats.org/drawingml/2006/wordprocessingDrawing" xmlns:w10="urn:schemas-microsoft-com:office:word" xmlns:w="http://schemas.openxmlformats.org/wordprocessingml/2006/main" xmlns:w14="http://schemas.microsoft.com/office/word/2010/wordml" xmlns:wpg="http://schemas.microsoft.com/office/word/2010/wordprocessingGroup" xmlns:wpi="http://schemas.microsoft.com/office/word/2010/wordprocessingInk" xmlns:wne="http://schemas.microsoft.com/office/word/2006/wordml" xmlns:wps="http://schemas.microsoft.com/office/word/2010/wordprocessingShape" mc:Ignorable="w14 wp14">
+<w:comments xmlns:ve="http://schemas.openxmlformats.org/markup-compatibility/2006" xmlns:o="urn:schemas-microsoft-com:office:office" xmlns:r="http://schemas.openxmlformats.org/officeDocument/2006/relationships" xmlns:m="http://schemas.openxmlformats.org/officeDocument/2006/math" xmlns:v="urn:schemas-microsoft-com:vml" xmlns:wp="http://schemas.openxmlformats.org/drawingml/2006/wordprocessingDrawing" xmlns:w10="urn:schemas-microsoft-com:office:word" xmlns:w="http://schemas.openxmlformats.org/wordprocessingml/2006/main" xmlns:wne="http://schemas.microsoft.com/office/word/2006/wordml">
   <w:comment w:id="0" w:author="Windows User" w:date="2015-05-19T08:39:00Z" w:initials="WU">
     <w:p>
       <w:pPr>
@@ -2392,7 +2398,7 @@
 </file>
 
 <file path=word/endnotes.xml><?xml version="1.0" encoding="utf-8"?>
-<w:endnotes xmlns:wpc="http://schemas.microsoft.com/office/word/2010/wordprocessingCanvas" xmlns:mc="http://schemas.openxmlformats.org/markup-compatibility/2006" xmlns:o="urn:schemas-microsoft-com:office:office" xmlns:r="http://schemas.openxmlformats.org/officeDocument/2006/relationships" xmlns:m="http://schemas.openxmlformats.org/officeDocument/2006/math" xmlns:v="urn:schemas-microsoft-com:vml" xmlns:wp14="http://schemas.microsoft.com/office/word/2010/wordprocessingDrawing" xmlns:wp="http://schemas.openxmlformats.org/drawingml/2006/wordprocessingDrawing" xmlns:w10="urn:schemas-microsoft-com:office:word" xmlns:w="http://schemas.openxmlformats.org/wordprocessingml/2006/main" xmlns:w14="http://schemas.microsoft.com/office/word/2010/wordml" xmlns:wpg="http://schemas.microsoft.com/office/word/2010/wordprocessingGroup" xmlns:wpi="http://schemas.microsoft.com/office/word/2010/wordprocessingInk" xmlns:wne="http://schemas.microsoft.com/office/word/2006/wordml" xmlns:wps="http://schemas.microsoft.com/office/word/2010/wordprocessingShape" mc:Ignorable="w14 wp14">
+<w:endnotes xmlns:ve="http://schemas.openxmlformats.org/markup-compatibility/2006" xmlns:o="urn:schemas-microsoft-com:office:office" xmlns:r="http://schemas.openxmlformats.org/officeDocument/2006/relationships" xmlns:m="http://schemas.openxmlformats.org/officeDocument/2006/math" xmlns:v="urn:schemas-microsoft-com:vml" xmlns:wp="http://schemas.openxmlformats.org/drawingml/2006/wordprocessingDrawing" xmlns:w10="urn:schemas-microsoft-com:office:word" xmlns:w="http://schemas.openxmlformats.org/wordprocessingml/2006/main" xmlns:wne="http://schemas.microsoft.com/office/word/2006/wordml">
   <w:endnote w:type="separator" w:id="-1">
     <w:p>
       <w:pPr>
@@ -2417,7 +2423,7 @@
 </file>
 
 <file path=word/footnotes.xml><?xml version="1.0" encoding="utf-8"?>
-<w:footnotes xmlns:wpc="http://schemas.microsoft.com/office/word/2010/wordprocessingCanvas" xmlns:mc="http://schemas.openxmlformats.org/markup-compatibility/2006" xmlns:o="urn:schemas-microsoft-com:office:office" xmlns:r="http://schemas.openxmlformats.org/officeDocument/2006/relationships" xmlns:m="http://schemas.openxmlformats.org/officeDocument/2006/math" xmlns:v="urn:schemas-microsoft-com:vml" xmlns:wp14="http://schemas.microsoft.com/office/word/2010/wordprocessingDrawing" xmlns:wp="http://schemas.openxmlformats.org/drawingml/2006/wordprocessingDrawing" xmlns:w10="urn:schemas-microsoft-com:office:word" xmlns:w="http://schemas.openxmlformats.org/wordprocessingml/2006/main" xmlns:w14="http://schemas.microsoft.com/office/word/2010/wordml" xmlns:wpg="http://schemas.microsoft.com/office/word/2010/wordprocessingGroup" xmlns:wpi="http://schemas.microsoft.com/office/word/2010/wordprocessingInk" xmlns:wne="http://schemas.microsoft.com/office/word/2006/wordml" xmlns:wps="http://schemas.microsoft.com/office/word/2010/wordprocessingShape" mc:Ignorable="w14 wp14">
+<w:footnotes xmlns:ve="http://schemas.openxmlformats.org/markup-compatibility/2006" xmlns:o="urn:schemas-microsoft-com:office:office" xmlns:r="http://schemas.openxmlformats.org/officeDocument/2006/relationships" xmlns:m="http://schemas.openxmlformats.org/officeDocument/2006/math" xmlns:v="urn:schemas-microsoft-com:vml" xmlns:wp="http://schemas.openxmlformats.org/drawingml/2006/wordprocessingDrawing" xmlns:w10="urn:schemas-microsoft-com:office:word" xmlns:w="http://schemas.openxmlformats.org/wordprocessingml/2006/main" xmlns:wne="http://schemas.microsoft.com/office/word/2006/wordml">
   <w:footnote w:type="separator" w:id="-1">
     <w:p>
       <w:pPr>
@@ -2442,7 +2448,7 @@
 </file>
 
 <file path=word/numbering.xml><?xml version="1.0" encoding="utf-8"?>
-<w:numbering xmlns:wpc="http://schemas.microsoft.com/office/word/2010/wordprocessingCanvas" xmlns:mc="http://schemas.openxmlformats.org/markup-compatibility/2006" xmlns:o="urn:schemas-microsoft-com:office:office" xmlns:r="http://schemas.openxmlformats.org/officeDocument/2006/relationships" xmlns:m="http://schemas.openxmlformats.org/officeDocument/2006/math" xmlns:v="urn:schemas-microsoft-com:vml" xmlns:wp14="http://schemas.microsoft.com/office/word/2010/wordprocessingDrawing" xmlns:wp="http://schemas.openxmlformats.org/drawingml/2006/wordprocessingDrawing" xmlns:w10="urn:schemas-microsoft-com:office:word" xmlns:w="http://schemas.openxmlformats.org/wordprocessingml/2006/main" xmlns:w14="http://schemas.microsoft.com/office/word/2010/wordml" xmlns:wpg="http://schemas.microsoft.com/office/word/2010/wordprocessingGroup" xmlns:wpi="http://schemas.microsoft.com/office/word/2010/wordprocessingInk" xmlns:wne="http://schemas.microsoft.com/office/word/2006/wordml" xmlns:wps="http://schemas.microsoft.com/office/word/2010/wordprocessingShape" mc:Ignorable="w14 wp14">
+<w:numbering xmlns:ve="http://schemas.openxmlformats.org/markup-compatibility/2006" xmlns:o="urn:schemas-microsoft-com:office:office" xmlns:r="http://schemas.openxmlformats.org/officeDocument/2006/relationships" xmlns:m="http://schemas.openxmlformats.org/officeDocument/2006/math" xmlns:v="urn:schemas-microsoft-com:vml" xmlns:wp="http://schemas.openxmlformats.org/drawingml/2006/wordprocessingDrawing" xmlns:w10="urn:schemas-microsoft-com:office:word" xmlns:w="http://schemas.openxmlformats.org/wordprocessingml/2006/main" xmlns:wne="http://schemas.microsoft.com/office/word/2006/wordml">
   <w:abstractNum w:abstractNumId="0">
     <w:nsid w:val="75580EF9"/>
     <w:multiLevelType w:val="hybridMultilevel"/>
@@ -2536,7 +2542,7 @@
 </file>
 
 <file path=word/styles.xml><?xml version="1.0" encoding="utf-8"?>
-<w:styles xmlns:mc="http://schemas.openxmlformats.org/markup-compatibility/2006" xmlns:r="http://schemas.openxmlformats.org/officeDocument/2006/relationships" xmlns:w="http://schemas.openxmlformats.org/wordprocessingml/2006/main" xmlns:w14="http://schemas.microsoft.com/office/word/2010/wordml" mc:Ignorable="w14">
+<w:styles xmlns:r="http://schemas.openxmlformats.org/officeDocument/2006/relationships" xmlns:w="http://schemas.openxmlformats.org/wordprocessingml/2006/main">
   <w:docDefaults>
     <w:rPrDefault>
       <w:rPr>
@@ -2737,6 +2743,7 @@
     <w:uiPriority w:val="99"/>
     <w:semiHidden/>
     <w:unhideWhenUsed/>
+    <w:qFormat/>
     <w:tblPr>
       <w:tblInd w:w="0" w:type="dxa"/>
       <w:tblCellMar>
@@ -2777,6 +2784,7 @@
       <w:spacing w:after="0" w:line="240" w:lineRule="auto"/>
     </w:pPr>
     <w:tblPr>
+      <w:tblInd w:w="0" w:type="dxa"/>
       <w:tblBorders>
         <w:top w:val="single" w:sz="4" w:space="0" w:color="auto"/>
         <w:left w:val="single" w:sz="4" w:space="0" w:color="auto"/>
@@ -2785,6 +2793,12 @@
         <w:insideH w:val="single" w:sz="4" w:space="0" w:color="auto"/>
         <w:insideV w:val="single" w:sz="4" w:space="0" w:color="auto"/>
       </w:tblBorders>
+      <w:tblCellMar>
+        <w:top w:w="0" w:type="dxa"/>
+        <w:left w:w="108" w:type="dxa"/>
+        <w:bottom w:w="0" w:type="dxa"/>
+        <w:right w:w="108" w:type="dxa"/>
+      </w:tblCellMar>
     </w:tblPr>
   </w:style>
   <w:style w:type="paragraph" w:customStyle="1" w:styleId="Coptic">
@@ -3434,7 +3448,7 @@
 </file>
 
 <file path=customXml/itemProps1.xml><?xml version="1.0" encoding="utf-8"?>
-<ds:datastoreItem xmlns:ds="http://schemas.openxmlformats.org/officeDocument/2006/customXml" ds:itemID="{4A4C807E-43C8-40EA-A9C1-19FB4F274A36}">
+<ds:datastoreItem xmlns:ds="http://schemas.openxmlformats.org/officeDocument/2006/customXml" ds:itemID="{508EB991-F9E6-45FF-B18E-F63A8C0F79D0}">
   <ds:schemaRefs>
     <ds:schemaRef ds:uri="http://schemas.openxmlformats.org/officeDocument/2006/bibliography"/>
   </ds:schemaRefs>

</xml_diff>